<commit_message>
add code and fix pres
</commit_message>
<xml_diff>
--- a/5/лямбда.docx
+++ b/5/лямбда.docx
@@ -3341,6 +3341,219 @@
         </w:rPr>
         <w:t>.</w:t>
       </w:r>
+    </w:p>
+    <w:p>
+      <w:pPr>
+        <w:spacing w:after="240"/>
+        <w:ind w:left="360"/>
+        <w:rPr>
+          <w:sz w:val="30"/>
+          <w:szCs w:val="30"/>
+          <w:lang w:val="ru-RU"/>
+        </w:rPr>
+      </w:pPr>
+      <w:r>
+        <w:rPr>
+          <w:sz w:val="30"/>
+          <w:szCs w:val="30"/>
+        </w:rPr>
+        <w:t xml:space="preserve">Оператор </w:t>
+      </w:r>
+      <w:proofErr w:type="spellStart"/>
+      <w:r>
+        <w:rPr>
+          <w:sz w:val="30"/>
+          <w:szCs w:val="30"/>
+        </w:rPr>
+        <w:t>yield</w:t>
+      </w:r>
+      <w:proofErr w:type="spellEnd"/>
+      <w:r>
+        <w:rPr>
+          <w:sz w:val="30"/>
+          <w:szCs w:val="30"/>
+        </w:rPr>
+        <w:t xml:space="preserve"> появился в Java 13 как решение проблемы путаницы с </w:t>
+      </w:r>
+      <w:proofErr w:type="spellStart"/>
+      <w:r>
+        <w:rPr>
+          <w:sz w:val="30"/>
+          <w:szCs w:val="30"/>
+        </w:rPr>
+        <w:t>break</w:t>
+      </w:r>
+      <w:proofErr w:type="spellEnd"/>
+      <w:r>
+        <w:rPr>
+          <w:sz w:val="30"/>
+          <w:szCs w:val="30"/>
+        </w:rPr>
+        <w:t xml:space="preserve">. В Java 12 ввели </w:t>
+      </w:r>
+      <w:proofErr w:type="spellStart"/>
+      <w:r>
+        <w:rPr>
+          <w:sz w:val="30"/>
+          <w:szCs w:val="30"/>
+        </w:rPr>
+        <w:t>switch</w:t>
+      </w:r>
+      <w:proofErr w:type="spellEnd"/>
+      <w:r>
+        <w:rPr>
+          <w:sz w:val="30"/>
+          <w:szCs w:val="30"/>
+        </w:rPr>
+        <w:t xml:space="preserve">-выражения, где </w:t>
+      </w:r>
+      <w:proofErr w:type="spellStart"/>
+      <w:r>
+        <w:rPr>
+          <w:sz w:val="30"/>
+          <w:szCs w:val="30"/>
+        </w:rPr>
+        <w:t>break</w:t>
+      </w:r>
+      <w:proofErr w:type="spellEnd"/>
+      <w:r>
+        <w:rPr>
+          <w:sz w:val="30"/>
+          <w:szCs w:val="30"/>
+        </w:rPr>
+        <w:t xml:space="preserve"> использовался одновременно для двух целей: возврата значения и прерывания выполнения. Это двойное назначение было неудобным и неочевидным.</w:t>
+      </w:r>
+    </w:p>
+    <w:p>
+      <w:pPr>
+        <w:spacing w:after="240"/>
+        <w:ind w:left="360"/>
+        <w:rPr>
+          <w:sz w:val="30"/>
+          <w:szCs w:val="30"/>
+          <w:lang w:val="ru-RU"/>
+        </w:rPr>
+      </w:pPr>
+      <w:r>
+        <w:rPr>
+          <w:sz w:val="30"/>
+          <w:szCs w:val="30"/>
+        </w:rPr>
+        <w:t xml:space="preserve">Разработчики жаловались, что такой </w:t>
+      </w:r>
+      <w:proofErr w:type="spellStart"/>
+      <w:r>
+        <w:rPr>
+          <w:sz w:val="30"/>
+          <w:szCs w:val="30"/>
+        </w:rPr>
+        <w:t>break</w:t>
+      </w:r>
+      <w:proofErr w:type="spellEnd"/>
+      <w:r>
+        <w:rPr>
+          <w:sz w:val="30"/>
+          <w:szCs w:val="30"/>
+        </w:rPr>
+        <w:t xml:space="preserve"> нарушает принцип единственной ответственности и усложняет чтение кода. В ответ на эту обратную связь в Java 13 ввели новый оператор </w:t>
+      </w:r>
+      <w:proofErr w:type="spellStart"/>
+      <w:r>
+        <w:rPr>
+          <w:sz w:val="30"/>
+          <w:szCs w:val="30"/>
+        </w:rPr>
+        <w:t>yield</w:t>
+      </w:r>
+      <w:proofErr w:type="spellEnd"/>
+      <w:r>
+        <w:rPr>
+          <w:sz w:val="30"/>
+          <w:szCs w:val="30"/>
+        </w:rPr>
+        <w:t>, который взял на себя только функцию возврата значения.</w:t>
+      </w:r>
+    </w:p>
+    <w:p>
+      <w:pPr>
+        <w:spacing w:after="240"/>
+        <w:ind w:left="360"/>
+        <w:rPr>
+          <w:sz w:val="30"/>
+          <w:szCs w:val="30"/>
+        </w:rPr>
+      </w:pPr>
+      <w:r>
+        <w:rPr>
+          <w:sz w:val="30"/>
+          <w:szCs w:val="30"/>
+        </w:rPr>
+        <w:t xml:space="preserve">Теперь </w:t>
+      </w:r>
+      <w:proofErr w:type="spellStart"/>
+      <w:r>
+        <w:rPr>
+          <w:sz w:val="30"/>
+          <w:szCs w:val="30"/>
+        </w:rPr>
+        <w:t>yield</w:t>
+      </w:r>
+      <w:proofErr w:type="spellEnd"/>
+      <w:r>
+        <w:rPr>
+          <w:sz w:val="30"/>
+          <w:szCs w:val="30"/>
+        </w:rPr>
+        <w:t xml:space="preserve"> явно показывает, какое значение возвращает блок </w:t>
+      </w:r>
+      <w:proofErr w:type="spellStart"/>
+      <w:r>
+        <w:rPr>
+          <w:sz w:val="30"/>
+          <w:szCs w:val="30"/>
+        </w:rPr>
+        <w:t>case</w:t>
+      </w:r>
+      <w:proofErr w:type="spellEnd"/>
+      <w:r>
+        <w:rPr>
+          <w:sz w:val="30"/>
+          <w:szCs w:val="30"/>
+        </w:rPr>
+        <w:t xml:space="preserve">, а </w:t>
+      </w:r>
+      <w:proofErr w:type="spellStart"/>
+      <w:r>
+        <w:rPr>
+          <w:sz w:val="30"/>
+          <w:szCs w:val="30"/>
+        </w:rPr>
+        <w:t>break</w:t>
+      </w:r>
+      <w:proofErr w:type="spellEnd"/>
+      <w:r>
+        <w:rPr>
+          <w:sz w:val="30"/>
+          <w:szCs w:val="30"/>
+        </w:rPr>
+        <w:t xml:space="preserve"> остался для прерывания выполнения в обычных </w:t>
+      </w:r>
+      <w:proofErr w:type="spellStart"/>
+      <w:r>
+        <w:rPr>
+          <w:sz w:val="30"/>
+          <w:szCs w:val="30"/>
+        </w:rPr>
+        <w:t>switch</w:t>
+      </w:r>
+      <w:proofErr w:type="spellEnd"/>
+      <w:r>
+        <w:rPr>
+          <w:sz w:val="30"/>
+          <w:szCs w:val="30"/>
+        </w:rPr>
+        <w:t xml:space="preserve">-операторах. Это разделение сделало код чище и понятнее. </w:t>
+      </w:r>
       <w:r>
         <w:rPr>
           <w:sz w:val="30"/>
@@ -3377,6 +3590,7 @@
           <w:sz w:val="30"/>
           <w:szCs w:val="30"/>
         </w:rPr>
+        <w:lastRenderedPageBreak/>
         <w:t xml:space="preserve">На этом слайде показано понятие </w:t>
       </w:r>
       <w:r>
@@ -3545,6 +3759,7 @@
         <w:rPr>
           <w:sz w:val="30"/>
           <w:szCs w:val="30"/>
+          <w:lang w:val="ru-RU"/>
         </w:rPr>
       </w:pPr>
       <w:r>
@@ -3591,75 +3806,520 @@
         <w:rPr>
           <w:sz w:val="30"/>
           <w:szCs w:val="30"/>
-        </w:rPr>
-      </w:pPr>
-    </w:p>
-    <w:p>
-      <w:pPr>
-        <w:rPr>
-          <w:sz w:val="30"/>
-          <w:szCs w:val="30"/>
-        </w:rPr>
-      </w:pPr>
-      <w:r>
-        <w:rPr>
-          <w:sz w:val="30"/>
-          <w:szCs w:val="30"/>
-        </w:rPr>
-        <w:t>16</w:t>
-      </w:r>
-    </w:p>
-    <w:p>
-      <w:pPr>
-        <w:rPr>
-          <w:sz w:val="30"/>
-          <w:szCs w:val="30"/>
-        </w:rPr>
-      </w:pPr>
-      <w:r>
-        <w:rPr>
-          <w:sz w:val="30"/>
-          <w:szCs w:val="30"/>
-        </w:rPr>
-        <w:t xml:space="preserve">Рассмотрим распространённый пример: класс счётчик, который считает количество вызовов. Внутри него в методе инкремент есть локальная переменная и лямбда выражение, которое </w:t>
-      </w:r>
-      <w:r>
-        <w:rPr>
-          <w:sz w:val="30"/>
-          <w:szCs w:val="30"/>
+          <w:lang w:val="ru-RU"/>
+        </w:rPr>
+      </w:pPr>
+    </w:p>
+    <w:p>
+      <w:pPr>
+        <w:spacing w:line="240" w:lineRule="auto"/>
+        <w:rPr>
+          <w:sz w:val="30"/>
+          <w:szCs w:val="30"/>
+          <w:lang w:val="ru-RU"/>
+        </w:rPr>
+      </w:pPr>
+    </w:p>
+    <w:p>
+      <w:pPr>
+        <w:spacing w:line="240" w:lineRule="auto"/>
+        <w:rPr>
+          <w:sz w:val="30"/>
+          <w:szCs w:val="30"/>
+          <w:lang w:val="ru-RU"/>
+        </w:rPr>
+      </w:pPr>
+    </w:p>
+    <w:p>
+      <w:pPr>
+        <w:spacing w:line="240" w:lineRule="auto"/>
+        <w:rPr>
+          <w:sz w:val="30"/>
+          <w:szCs w:val="30"/>
+          <w:lang w:val="ru-RU"/>
+        </w:rPr>
+      </w:pPr>
+    </w:p>
+    <w:p>
+      <w:pPr>
+        <w:spacing w:line="240" w:lineRule="auto"/>
+        <w:rPr>
+          <w:sz w:val="30"/>
+          <w:szCs w:val="30"/>
+          <w:lang w:val="ru-RU"/>
+        </w:rPr>
+      </w:pPr>
+    </w:p>
+    <w:p>
+      <w:pPr>
+        <w:spacing w:line="240" w:lineRule="auto"/>
+        <w:rPr>
+          <w:sz w:val="30"/>
+          <w:szCs w:val="30"/>
+          <w:lang w:val="ru-RU"/>
+        </w:rPr>
+      </w:pPr>
+      <w:r>
+        <w:rPr>
+          <w:sz w:val="30"/>
+          <w:szCs w:val="30"/>
+          <w:lang w:val="ru-RU"/>
+        </w:rPr>
+        <w:t xml:space="preserve">16 </w:t>
+      </w:r>
+    </w:p>
+    <w:p>
+      <w:pPr>
+        <w:spacing w:line="240" w:lineRule="auto"/>
+        <w:rPr>
+          <w:sz w:val="30"/>
+          <w:szCs w:val="30"/>
+          <w:lang w:val="ru-RU"/>
+        </w:rPr>
+      </w:pPr>
+      <w:r>
+        <w:rPr>
+          <w:sz w:val="30"/>
+          <w:szCs w:val="30"/>
+          <w:lang w:val="ru-RU"/>
+        </w:rPr>
+        <w:t>На слайде показано, что замыкание в Java фиксирует переменные именно в момент создания, а не во время вызова.</w:t>
+      </w:r>
+    </w:p>
+    <w:p>
+      <w:pPr>
+        <w:spacing w:line="240" w:lineRule="auto"/>
+        <w:rPr>
+          <w:sz w:val="30"/>
+          <w:szCs w:val="30"/>
+          <w:lang w:val="ru-RU"/>
+        </w:rPr>
+      </w:pPr>
+    </w:p>
+    <w:p>
+      <w:pPr>
+        <w:spacing w:line="240" w:lineRule="auto"/>
+        <w:rPr>
+          <w:sz w:val="30"/>
+          <w:szCs w:val="30"/>
+          <w:lang w:val="ru-RU"/>
+        </w:rPr>
+      </w:pPr>
+      <w:r>
+        <w:rPr>
+          <w:sz w:val="30"/>
+          <w:szCs w:val="30"/>
+          <w:lang w:val="ru-RU"/>
+        </w:rPr>
+        <w:t>Слева:</w:t>
+      </w:r>
+    </w:p>
+    <w:p>
+      <w:pPr>
+        <w:spacing w:line="240" w:lineRule="auto"/>
+        <w:rPr>
+          <w:sz w:val="30"/>
+          <w:szCs w:val="30"/>
+          <w:lang w:val="ru-RU"/>
+        </w:rPr>
+      </w:pPr>
+      <w:proofErr w:type="spellStart"/>
+      <w:r>
+        <w:rPr>
+          <w:sz w:val="30"/>
+          <w:szCs w:val="30"/>
+          <w:lang w:val="ru-RU"/>
+        </w:rPr>
+        <w:t>Lambda</w:t>
+      </w:r>
+      <w:proofErr w:type="spellEnd"/>
+      <w:r>
+        <w:rPr>
+          <w:sz w:val="30"/>
+          <w:szCs w:val="30"/>
+          <w:lang w:val="ru-RU"/>
+        </w:rPr>
+        <w:t xml:space="preserve"> напрямую использует переменную x из метода </w:t>
+      </w:r>
+      <w:proofErr w:type="spellStart"/>
+      <w:r>
+        <w:rPr>
+          <w:sz w:val="30"/>
+          <w:szCs w:val="30"/>
+          <w:lang w:val="ru-RU"/>
+        </w:rPr>
+        <w:t>main</w:t>
+      </w:r>
+      <w:proofErr w:type="spellEnd"/>
+      <w:r>
+        <w:rPr>
+          <w:sz w:val="30"/>
+          <w:szCs w:val="30"/>
+          <w:lang w:val="ru-RU"/>
+        </w:rPr>
+        <w:t>. В таком случае компилятор требует, чтобы эта переменная была *</w:t>
+      </w:r>
+      <w:proofErr w:type="spellStart"/>
+      <w:r>
+        <w:rPr>
+          <w:sz w:val="30"/>
+          <w:szCs w:val="30"/>
+          <w:lang w:val="ru-RU"/>
+        </w:rPr>
+        <w:t>effectively</w:t>
+      </w:r>
+      <w:proofErr w:type="spellEnd"/>
+      <w:r>
+        <w:rPr>
+          <w:sz w:val="30"/>
+          <w:szCs w:val="30"/>
+          <w:lang w:val="ru-RU"/>
+        </w:rPr>
+        <w:t xml:space="preserve"> </w:t>
+      </w:r>
+      <w:proofErr w:type="spellStart"/>
+      <w:r>
+        <w:rPr>
+          <w:sz w:val="30"/>
+          <w:szCs w:val="30"/>
+          <w:lang w:val="ru-RU"/>
+        </w:rPr>
+        <w:t>final</w:t>
+      </w:r>
+      <w:proofErr w:type="spellEnd"/>
+      <w:r>
+        <w:rPr>
+          <w:sz w:val="30"/>
+          <w:szCs w:val="30"/>
+          <w:lang w:val="ru-RU"/>
+        </w:rPr>
+        <w:t xml:space="preserve">* — то есть не менялась после того, как её захватила </w:t>
+      </w:r>
+      <w:proofErr w:type="spellStart"/>
+      <w:r>
+        <w:rPr>
+          <w:sz w:val="30"/>
+          <w:szCs w:val="30"/>
+          <w:lang w:val="ru-RU"/>
+        </w:rPr>
+        <w:t>lambda</w:t>
+      </w:r>
+      <w:proofErr w:type="spellEnd"/>
+      <w:r>
+        <w:rPr>
+          <w:sz w:val="30"/>
+          <w:szCs w:val="30"/>
+          <w:lang w:val="ru-RU"/>
+        </w:rPr>
+        <w:t>. Поэтому при попытке сделать x = 6 возникает ошибка.</w:t>
+      </w:r>
+    </w:p>
+    <w:p>
+      <w:pPr>
+        <w:spacing w:line="240" w:lineRule="auto"/>
+        <w:rPr>
+          <w:sz w:val="30"/>
+          <w:szCs w:val="30"/>
+          <w:lang w:val="ru-RU"/>
+        </w:rPr>
+      </w:pPr>
+    </w:p>
+    <w:p>
+      <w:pPr>
+        <w:spacing w:line="240" w:lineRule="auto"/>
+        <w:rPr>
+          <w:sz w:val="30"/>
+          <w:szCs w:val="30"/>
+          <w:lang w:val="ru-RU"/>
+        </w:rPr>
+      </w:pPr>
+      <w:r>
+        <w:rPr>
+          <w:sz w:val="30"/>
+          <w:szCs w:val="30"/>
+          <w:lang w:val="ru-RU"/>
+        </w:rPr>
+        <w:t>Справа:</w:t>
+      </w:r>
+    </w:p>
+    <w:p>
+      <w:pPr>
+        <w:spacing w:line="240" w:lineRule="auto"/>
+        <w:rPr>
+          <w:sz w:val="30"/>
+          <w:szCs w:val="30"/>
+          <w:lang w:val="ru-RU"/>
+        </w:rPr>
+      </w:pPr>
+      <w:r>
+        <w:rPr>
+          <w:sz w:val="30"/>
+          <w:szCs w:val="30"/>
+          <w:lang w:val="ru-RU"/>
+        </w:rPr>
+        <w:t xml:space="preserve">Переменная x передаётся в метод как аргумент. Там она копируется в новый параметр </w:t>
+      </w:r>
+      <w:proofErr w:type="spellStart"/>
+      <w:r>
+        <w:rPr>
+          <w:sz w:val="30"/>
+          <w:szCs w:val="30"/>
+          <w:lang w:val="ru-RU"/>
+        </w:rPr>
+        <w:t>value</w:t>
+      </w:r>
+      <w:proofErr w:type="spellEnd"/>
+      <w:r>
+        <w:rPr>
+          <w:sz w:val="30"/>
+          <w:szCs w:val="30"/>
+          <w:lang w:val="ru-RU"/>
+        </w:rPr>
+        <w:t xml:space="preserve">, и именно его захватывает </w:t>
+      </w:r>
+      <w:proofErr w:type="spellStart"/>
+      <w:r>
+        <w:rPr>
+          <w:sz w:val="30"/>
+          <w:szCs w:val="30"/>
+          <w:lang w:val="ru-RU"/>
+        </w:rPr>
+        <w:t>lambda</w:t>
+      </w:r>
+      <w:proofErr w:type="spellEnd"/>
+      <w:r>
+        <w:rPr>
+          <w:sz w:val="30"/>
+          <w:szCs w:val="30"/>
+          <w:lang w:val="ru-RU"/>
+        </w:rPr>
+        <w:t xml:space="preserve">. Переменная x в </w:t>
+      </w:r>
+      <w:proofErr w:type="spellStart"/>
+      <w:r>
+        <w:rPr>
+          <w:sz w:val="30"/>
+          <w:szCs w:val="30"/>
+          <w:lang w:val="ru-RU"/>
+        </w:rPr>
+        <w:t>main</w:t>
+      </w:r>
+      <w:proofErr w:type="spellEnd"/>
+      <w:r>
+        <w:rPr>
+          <w:sz w:val="30"/>
+          <w:szCs w:val="30"/>
+          <w:lang w:val="ru-RU"/>
+        </w:rPr>
+        <w:t xml:space="preserve"> и параметр </w:t>
+      </w:r>
+      <w:proofErr w:type="spellStart"/>
+      <w:r>
+        <w:rPr>
+          <w:sz w:val="30"/>
+          <w:szCs w:val="30"/>
+          <w:lang w:val="ru-RU"/>
+        </w:rPr>
+        <w:t>value</w:t>
+      </w:r>
+      <w:proofErr w:type="spellEnd"/>
+      <w:r>
+        <w:rPr>
+          <w:sz w:val="30"/>
+          <w:szCs w:val="30"/>
+          <w:lang w:val="ru-RU"/>
+        </w:rPr>
+        <w:t xml:space="preserve"> — это разные переменные. Поэтому x можно спокойно изменить, а замыкание всё равно будет хранить значение, которое было передано (в нашем случае — 5). Поэтому на экран выводится именно 5.</w:t>
+      </w:r>
+    </w:p>
+    <w:p>
+      <w:pPr>
+        <w:spacing w:line="240" w:lineRule="auto"/>
+        <w:rPr>
+          <w:sz w:val="30"/>
+          <w:szCs w:val="30"/>
+          <w:lang w:val="ru-RU"/>
+        </w:rPr>
+      </w:pPr>
+    </w:p>
+    <w:p>
+      <w:pPr>
+        <w:spacing w:line="240" w:lineRule="auto"/>
+        <w:rPr>
+          <w:sz w:val="30"/>
+          <w:szCs w:val="30"/>
+          <w:lang w:val="ru-RU"/>
+        </w:rPr>
+      </w:pPr>
+      <w:r>
+        <w:rPr>
+          <w:sz w:val="30"/>
+          <w:szCs w:val="30"/>
+          <w:lang w:val="ru-RU"/>
+        </w:rPr>
+        <w:t>Вывод:</w:t>
+      </w:r>
+    </w:p>
+    <w:p>
+      <w:pPr>
+        <w:spacing w:line="240" w:lineRule="auto"/>
+        <w:rPr>
+          <w:sz w:val="30"/>
+          <w:szCs w:val="30"/>
+          <w:lang w:val="ru-RU"/>
+        </w:rPr>
+      </w:pPr>
+      <w:r>
+        <w:rPr>
+          <w:sz w:val="30"/>
+          <w:szCs w:val="30"/>
+          <w:lang w:val="ru-RU"/>
         </w:rPr>
         <w:lastRenderedPageBreak/>
-        <w:t>пытается её увеличить. Здесь мы столкнёмся с ошибкой компиляции, потому что пытаемся изменить локальную переменную.</w:t>
-      </w:r>
-    </w:p>
-    <w:p>
-      <w:pPr>
-        <w:rPr>
-          <w:sz w:val="30"/>
-          <w:szCs w:val="30"/>
-        </w:rPr>
-      </w:pPr>
-    </w:p>
-    <w:p>
-      <w:pPr>
-        <w:rPr>
-          <w:sz w:val="30"/>
-          <w:szCs w:val="30"/>
-        </w:rPr>
-      </w:pPr>
-      <w:r>
-        <w:rPr>
-          <w:sz w:val="30"/>
-          <w:szCs w:val="30"/>
-        </w:rPr>
-        <w:t>17</w:t>
-      </w:r>
-    </w:p>
-    <w:p>
-      <w:pPr>
-        <w:rPr>
-          <w:sz w:val="30"/>
-          <w:szCs w:val="30"/>
+        <w:t xml:space="preserve">Замыкание в Java «захватывает» значение переменной на момент создания </w:t>
+      </w:r>
+      <w:proofErr w:type="spellStart"/>
+      <w:r>
+        <w:rPr>
+          <w:sz w:val="30"/>
+          <w:szCs w:val="30"/>
+          <w:lang w:val="ru-RU"/>
+        </w:rPr>
+        <w:t>lambda</w:t>
+      </w:r>
+      <w:proofErr w:type="spellEnd"/>
+      <w:r>
+        <w:rPr>
+          <w:sz w:val="30"/>
+          <w:szCs w:val="30"/>
+          <w:lang w:val="ru-RU"/>
+        </w:rPr>
+        <w:t xml:space="preserve">, а не на момент вызова метода </w:t>
+      </w:r>
+      <w:proofErr w:type="spellStart"/>
+      <w:proofErr w:type="gramStart"/>
+      <w:r>
+        <w:rPr>
+          <w:sz w:val="30"/>
+          <w:szCs w:val="30"/>
+          <w:lang w:val="ru-RU"/>
+        </w:rPr>
+        <w:t>run</w:t>
+      </w:r>
+      <w:proofErr w:type="spellEnd"/>
+      <w:r>
+        <w:rPr>
+          <w:sz w:val="30"/>
+          <w:szCs w:val="30"/>
+          <w:lang w:val="ru-RU"/>
+        </w:rPr>
+        <w:t>(</w:t>
+      </w:r>
+      <w:proofErr w:type="gramEnd"/>
+      <w:r>
+        <w:rPr>
+          <w:sz w:val="30"/>
+          <w:szCs w:val="30"/>
+          <w:lang w:val="ru-RU"/>
+        </w:rPr>
+        <w:t>).</w:t>
+      </w:r>
+    </w:p>
+    <w:p>
+      <w:pPr>
+        <w:spacing w:line="240" w:lineRule="auto"/>
+        <w:rPr>
+          <w:sz w:val="30"/>
+          <w:szCs w:val="30"/>
+        </w:rPr>
+      </w:pPr>
+    </w:p>
+    <w:p>
+      <w:pPr>
+        <w:rPr>
+          <w:sz w:val="30"/>
+          <w:szCs w:val="30"/>
+          <w:lang w:val="ru-RU"/>
+        </w:rPr>
+      </w:pPr>
+      <w:r>
+        <w:rPr>
+          <w:sz w:val="30"/>
+          <w:szCs w:val="30"/>
+        </w:rPr>
+        <w:t>1</w:t>
+      </w:r>
+      <w:r>
+        <w:rPr>
+          <w:sz w:val="30"/>
+          <w:szCs w:val="30"/>
+          <w:lang w:val="ru-RU"/>
+        </w:rPr>
+        <w:t>7</w:t>
+      </w:r>
+    </w:p>
+    <w:p>
+      <w:pPr>
+        <w:rPr>
+          <w:sz w:val="30"/>
+          <w:szCs w:val="30"/>
+          <w:lang w:val="ru-RU"/>
+        </w:rPr>
+      </w:pPr>
+    </w:p>
+    <w:p>
+      <w:pPr>
+        <w:rPr>
+          <w:sz w:val="30"/>
+          <w:szCs w:val="30"/>
+        </w:rPr>
+      </w:pPr>
+      <w:r>
+        <w:rPr>
+          <w:sz w:val="30"/>
+          <w:szCs w:val="30"/>
+        </w:rPr>
+        <w:t>Рассмотрим распространённый пример: класс счётчик, который считает количество вызовов. Внутри него в методе инкремент есть локальная переменная и лямбда выражение, которое пытается её увеличить. Здесь мы столкнёмся с ошибкой компиляции, потому что пытаемся изменить локальную переменную.</w:t>
+      </w:r>
+    </w:p>
+    <w:p>
+      <w:pPr>
+        <w:rPr>
+          <w:sz w:val="30"/>
+          <w:szCs w:val="30"/>
+        </w:rPr>
+      </w:pPr>
+    </w:p>
+    <w:p>
+      <w:pPr>
+        <w:rPr>
+          <w:sz w:val="30"/>
+          <w:szCs w:val="30"/>
+          <w:lang w:val="ru-RU"/>
+        </w:rPr>
+      </w:pPr>
+      <w:r>
+        <w:rPr>
+          <w:sz w:val="30"/>
+          <w:szCs w:val="30"/>
+        </w:rPr>
+        <w:t>1</w:t>
+      </w:r>
+      <w:r>
+        <w:rPr>
+          <w:sz w:val="30"/>
+          <w:szCs w:val="30"/>
+          <w:lang w:val="ru-RU"/>
+        </w:rPr>
+        <w:t>8</w:t>
+      </w:r>
+    </w:p>
+    <w:p>
+      <w:pPr>
+        <w:rPr>
+          <w:sz w:val="30"/>
+          <w:szCs w:val="30"/>
+          <w:lang w:val="ru-RU"/>
         </w:rPr>
       </w:pPr>
       <w:r>
@@ -3691,25 +4351,512 @@
         <w:rPr>
           <w:sz w:val="30"/>
           <w:szCs w:val="30"/>
-        </w:rPr>
-      </w:pPr>
-    </w:p>
-    <w:p>
-      <w:pPr>
-        <w:spacing w:before="240" w:after="240"/>
-        <w:rPr>
-          <w:sz w:val="30"/>
-          <w:szCs w:val="30"/>
-        </w:rPr>
-      </w:pPr>
-    </w:p>
-    <w:p>
-      <w:pPr>
-        <w:rPr>
-          <w:sz w:val="30"/>
-          <w:szCs w:val="30"/>
-        </w:rPr>
-      </w:pPr>
+          <w:lang w:val="ru-RU"/>
+        </w:rPr>
+      </w:pPr>
+    </w:p>
+    <w:p>
+      <w:pPr>
+        <w:rPr>
+          <w:sz w:val="30"/>
+          <w:szCs w:val="30"/>
+          <w:lang w:val="ru-RU"/>
+        </w:rPr>
+      </w:pPr>
+      <w:r>
+        <w:rPr>
+          <w:sz w:val="30"/>
+          <w:szCs w:val="30"/>
+          <w:lang w:val="ru-RU"/>
+        </w:rPr>
+        <w:t>19</w:t>
+      </w:r>
+    </w:p>
+    <w:p>
+      <w:pPr>
+        <w:rPr>
+          <w:sz w:val="30"/>
+          <w:szCs w:val="30"/>
+          <w:lang w:val="ru-RU"/>
+        </w:rPr>
+      </w:pPr>
+      <w:r>
+        <w:rPr>
+          <w:sz w:val="30"/>
+          <w:szCs w:val="30"/>
+          <w:lang w:val="ru-RU"/>
+        </w:rPr>
+        <w:t>– В обычной Java-функции мы можем передавать несколько параметров сразу, например три числа.</w:t>
+      </w:r>
+    </w:p>
+    <w:p>
+      <w:pPr>
+        <w:rPr>
+          <w:sz w:val="30"/>
+          <w:szCs w:val="30"/>
+          <w:lang w:val="ru-RU"/>
+        </w:rPr>
+      </w:pPr>
+      <w:r>
+        <w:rPr>
+          <w:sz w:val="30"/>
+          <w:szCs w:val="30"/>
+          <w:lang w:val="ru-RU"/>
+        </w:rPr>
+        <w:t>– Но в функциональном стиле можно переписать её так, что функция будет принимать по одному параметру за раз и на каждом шаге возвращать новую функцию, которая ждёт следующий параметр.</w:t>
+      </w:r>
+    </w:p>
+    <w:p>
+      <w:pPr>
+        <w:rPr>
+          <w:sz w:val="30"/>
+          <w:szCs w:val="30"/>
+          <w:lang w:val="ru-RU"/>
+        </w:rPr>
+      </w:pPr>
+      <w:r>
+        <w:rPr>
+          <w:sz w:val="30"/>
+          <w:szCs w:val="30"/>
+          <w:lang w:val="ru-RU"/>
+        </w:rPr>
+        <w:t xml:space="preserve">– Такой приём называется </w:t>
+      </w:r>
+      <w:proofErr w:type="spellStart"/>
+      <w:r>
+        <w:rPr>
+          <w:sz w:val="30"/>
+          <w:szCs w:val="30"/>
+          <w:lang w:val="ru-RU"/>
+        </w:rPr>
+        <w:t>каррирование</w:t>
+      </w:r>
+      <w:proofErr w:type="spellEnd"/>
+      <w:r>
+        <w:rPr>
+          <w:sz w:val="30"/>
+          <w:szCs w:val="30"/>
+          <w:lang w:val="ru-RU"/>
+        </w:rPr>
+        <w:t>.</w:t>
+      </w:r>
+    </w:p>
+    <w:p>
+      <w:pPr>
+        <w:rPr>
+          <w:sz w:val="30"/>
+          <w:szCs w:val="30"/>
+          <w:lang w:val="ru-RU"/>
+        </w:rPr>
+      </w:pPr>
+      <w:r>
+        <w:rPr>
+          <w:sz w:val="30"/>
+          <w:szCs w:val="30"/>
+          <w:lang w:val="ru-RU"/>
+        </w:rPr>
+        <w:t>– Это удобно, потому что можно заранее «зафиксировать» часть параметров и получить заготовку функции, которую используем повторно.</w:t>
+      </w:r>
+    </w:p>
+    <w:p>
+      <w:pPr>
+        <w:rPr>
+          <w:sz w:val="30"/>
+          <w:szCs w:val="30"/>
+          <w:lang w:val="ru-RU"/>
+        </w:rPr>
+      </w:pPr>
+      <w:r>
+        <w:rPr>
+          <w:sz w:val="30"/>
+          <w:szCs w:val="30"/>
+          <w:lang w:val="ru-RU"/>
+        </w:rPr>
+        <w:t>метод берёт три числа и возвращает их произведение</w:t>
+      </w:r>
+    </w:p>
+    <w:p>
+      <w:pPr>
+        <w:rPr>
+          <w:sz w:val="30"/>
+          <w:szCs w:val="30"/>
+          <w:lang w:val="ru-RU"/>
+        </w:rPr>
+      </w:pPr>
+    </w:p>
+    <w:p>
+      <w:pPr>
+        <w:rPr>
+          <w:sz w:val="30"/>
+          <w:szCs w:val="30"/>
+          <w:lang w:val="ru-RU"/>
+        </w:rPr>
+      </w:pPr>
+      <w:r>
+        <w:rPr>
+          <w:sz w:val="30"/>
+          <w:szCs w:val="30"/>
+          <w:lang w:val="ru-RU"/>
+        </w:rPr>
+        <w:t>20</w:t>
+      </w:r>
+    </w:p>
+    <w:p>
+      <w:pPr>
+        <w:rPr>
+          <w:sz w:val="30"/>
+          <w:szCs w:val="30"/>
+          <w:lang w:val="ru-RU"/>
+        </w:rPr>
+      </w:pPr>
+      <w:r>
+        <w:rPr>
+          <w:sz w:val="30"/>
+          <w:szCs w:val="30"/>
+          <w:lang w:val="ru-RU"/>
+        </w:rPr>
+        <w:t xml:space="preserve">В методе </w:t>
+      </w:r>
+      <w:proofErr w:type="spellStart"/>
+      <w:r>
+        <w:rPr>
+          <w:sz w:val="30"/>
+          <w:szCs w:val="30"/>
+          <w:lang w:val="ru-RU"/>
+        </w:rPr>
+        <w:t>main</w:t>
+      </w:r>
+      <w:proofErr w:type="spellEnd"/>
+      <w:r>
+        <w:rPr>
+          <w:sz w:val="30"/>
+          <w:szCs w:val="30"/>
+          <w:lang w:val="ru-RU"/>
+        </w:rPr>
+        <w:t xml:space="preserve"> я показываю два способа решить одну и ту же задачу — умножить три числа.</w:t>
+      </w:r>
+    </w:p>
+    <w:p>
+      <w:pPr>
+        <w:rPr>
+          <w:sz w:val="30"/>
+          <w:szCs w:val="30"/>
+          <w:lang w:val="ru-RU"/>
+        </w:rPr>
+      </w:pPr>
+      <w:r>
+        <w:rPr>
+          <w:sz w:val="30"/>
+          <w:szCs w:val="30"/>
+          <w:lang w:val="ru-RU"/>
+        </w:rPr>
+        <w:lastRenderedPageBreak/>
+        <w:t>Сначала идёт обычный вызов метода: сразу передаю все три аргумента и получаю результат. Всё просто и привычно.</w:t>
+      </w:r>
+    </w:p>
+    <w:p>
+      <w:pPr>
+        <w:rPr>
+          <w:sz w:val="30"/>
+          <w:szCs w:val="30"/>
+          <w:lang w:val="ru-RU"/>
+        </w:rPr>
+      </w:pPr>
+      <w:r>
+        <w:rPr>
+          <w:sz w:val="30"/>
+          <w:szCs w:val="30"/>
+          <w:lang w:val="ru-RU"/>
+        </w:rPr>
+        <w:t xml:space="preserve">А ниже — </w:t>
+      </w:r>
+      <w:proofErr w:type="spellStart"/>
+      <w:r>
+        <w:rPr>
+          <w:sz w:val="30"/>
+          <w:szCs w:val="30"/>
+          <w:lang w:val="ru-RU"/>
+        </w:rPr>
+        <w:t>каррированная</w:t>
+      </w:r>
+      <w:proofErr w:type="spellEnd"/>
+      <w:r>
+        <w:rPr>
+          <w:sz w:val="30"/>
+          <w:szCs w:val="30"/>
+          <w:lang w:val="ru-RU"/>
+        </w:rPr>
+        <w:t xml:space="preserve"> версия. Здесь я подаю аргументы не все сразу, а по одному. На первом шаге фиксируется 1, на втором шаге — 2, и только на третьем шаге вычисляется результат.</w:t>
+      </w:r>
+    </w:p>
+    <w:p>
+      <w:pPr>
+        <w:rPr>
+          <w:sz w:val="30"/>
+          <w:szCs w:val="30"/>
+          <w:lang w:val="en-US"/>
+        </w:rPr>
+      </w:pPr>
+      <w:r>
+        <w:rPr>
+          <w:sz w:val="30"/>
+          <w:szCs w:val="30"/>
+          <w:lang w:val="ru-RU"/>
+        </w:rPr>
+        <w:t xml:space="preserve">В итоге и там, и там ответ одинаковый — 6, но подходы разные. Обычный метод даёт всё сразу, а </w:t>
+      </w:r>
+      <w:proofErr w:type="spellStart"/>
+      <w:r>
+        <w:rPr>
+          <w:sz w:val="30"/>
+          <w:szCs w:val="30"/>
+          <w:lang w:val="ru-RU"/>
+        </w:rPr>
+        <w:t>каррирование</w:t>
+      </w:r>
+      <w:proofErr w:type="spellEnd"/>
+      <w:r>
+        <w:rPr>
+          <w:sz w:val="30"/>
+          <w:szCs w:val="30"/>
+          <w:lang w:val="ru-RU"/>
+        </w:rPr>
+        <w:t xml:space="preserve"> позволяет разбить процесс на шаги и, при необходимости, зафиксировать часть аргументов и </w:t>
+      </w:r>
+      <w:proofErr w:type="spellStart"/>
+      <w:r>
+        <w:rPr>
+          <w:sz w:val="30"/>
+          <w:szCs w:val="30"/>
+          <w:lang w:val="ru-RU"/>
+        </w:rPr>
+        <w:t>переиспользовать</w:t>
+      </w:r>
+      <w:proofErr w:type="spellEnd"/>
+      <w:r>
+        <w:rPr>
+          <w:sz w:val="30"/>
+          <w:szCs w:val="30"/>
+          <w:lang w:val="ru-RU"/>
+        </w:rPr>
+        <w:t xml:space="preserve"> функцию.</w:t>
+      </w:r>
+    </w:p>
+    <w:p>
+      <w:pPr>
+        <w:rPr>
+          <w:sz w:val="30"/>
+          <w:szCs w:val="30"/>
+          <w:lang w:val="en-US"/>
+        </w:rPr>
+      </w:pPr>
+    </w:p>
+    <w:p>
+      <w:pPr>
+        <w:rPr>
+          <w:sz w:val="30"/>
+          <w:szCs w:val="30"/>
+          <w:lang w:val="ru-RU"/>
+        </w:rPr>
+      </w:pPr>
+      <w:proofErr w:type="gramStart"/>
+      <w:r>
+        <w:rPr>
+          <w:sz w:val="30"/>
+          <w:szCs w:val="30"/>
+          <w:lang w:val="en-US"/>
+        </w:rPr>
+        <w:t>c</w:t>
+      </w:r>
+      <w:r>
+        <w:rPr>
+          <w:sz w:val="30"/>
+          <w:szCs w:val="30"/>
+          <w:lang w:val="en-US"/>
+        </w:rPr>
+        <w:t>urry</w:t>
+      </w:r>
+      <w:r>
+        <w:rPr>
+          <w:sz w:val="30"/>
+          <w:szCs w:val="30"/>
+          <w:lang w:val="ru-RU"/>
+        </w:rPr>
+        <w:t>(</w:t>
+      </w:r>
+      <w:proofErr w:type="gramEnd"/>
+      <w:r>
+        <w:rPr>
+          <w:sz w:val="30"/>
+          <w:szCs w:val="30"/>
+          <w:lang w:val="ru-RU"/>
+        </w:rPr>
+        <w:t>) возвращает функцию, которая ждёт первый аргумент.</w:t>
+      </w:r>
+    </w:p>
+    <w:p>
+      <w:pPr>
+        <w:rPr>
+          <w:sz w:val="30"/>
+          <w:szCs w:val="30"/>
+          <w:lang w:val="ru-RU"/>
+        </w:rPr>
+      </w:pPr>
+    </w:p>
+    <w:p>
+      <w:pPr>
+        <w:rPr>
+          <w:sz w:val="30"/>
+          <w:szCs w:val="30"/>
+          <w:lang w:val="ru-RU"/>
+        </w:rPr>
+      </w:pPr>
+      <w:proofErr w:type="gramStart"/>
+      <w:r>
+        <w:rPr>
+          <w:sz w:val="30"/>
+          <w:szCs w:val="30"/>
+          <w:lang w:val="ru-RU"/>
+        </w:rPr>
+        <w:t>.</w:t>
+      </w:r>
+      <w:r>
+        <w:rPr>
+          <w:sz w:val="30"/>
+          <w:szCs w:val="30"/>
+          <w:lang w:val="en-US"/>
+        </w:rPr>
+        <w:t>apply</w:t>
+      </w:r>
+      <w:proofErr w:type="gramEnd"/>
+      <w:r>
+        <w:rPr>
+          <w:sz w:val="30"/>
+          <w:szCs w:val="30"/>
+          <w:lang w:val="ru-RU"/>
+        </w:rPr>
+        <w:t xml:space="preserve">(1) → мы фиксируем </w:t>
+      </w:r>
+      <w:r>
+        <w:rPr>
+          <w:sz w:val="30"/>
+          <w:szCs w:val="30"/>
+          <w:lang w:val="en-US"/>
+        </w:rPr>
+        <w:t>f</w:t>
+      </w:r>
+      <w:r>
+        <w:rPr>
+          <w:sz w:val="30"/>
+          <w:szCs w:val="30"/>
+          <w:lang w:val="ru-RU"/>
+        </w:rPr>
+        <w:t xml:space="preserve"> = 1, возвращается новая функция.</w:t>
+      </w:r>
+    </w:p>
+    <w:p>
+      <w:pPr>
+        <w:rPr>
+          <w:sz w:val="30"/>
+          <w:szCs w:val="30"/>
+          <w:lang w:val="ru-RU"/>
+        </w:rPr>
+      </w:pPr>
+    </w:p>
+    <w:p>
+      <w:pPr>
+        <w:rPr>
+          <w:sz w:val="30"/>
+          <w:szCs w:val="30"/>
+          <w:lang w:val="ru-RU"/>
+        </w:rPr>
+      </w:pPr>
+      <w:proofErr w:type="gramStart"/>
+      <w:r>
+        <w:rPr>
+          <w:sz w:val="30"/>
+          <w:szCs w:val="30"/>
+          <w:lang w:val="ru-RU"/>
+        </w:rPr>
+        <w:t>.</w:t>
+      </w:r>
+      <w:r>
+        <w:rPr>
+          <w:sz w:val="30"/>
+          <w:szCs w:val="30"/>
+          <w:lang w:val="en-US"/>
+        </w:rPr>
+        <w:t>apply</w:t>
+      </w:r>
+      <w:proofErr w:type="gramEnd"/>
+      <w:r>
+        <w:rPr>
+          <w:sz w:val="30"/>
+          <w:szCs w:val="30"/>
+          <w:lang w:val="ru-RU"/>
+        </w:rPr>
+        <w:t xml:space="preserve">(2) → фиксируем второй аргумент </w:t>
+      </w:r>
+      <w:r>
+        <w:rPr>
+          <w:sz w:val="30"/>
+          <w:szCs w:val="30"/>
+          <w:lang w:val="en-US"/>
+        </w:rPr>
+        <w:t>s</w:t>
+      </w:r>
+      <w:r>
+        <w:rPr>
+          <w:sz w:val="30"/>
+          <w:szCs w:val="30"/>
+          <w:lang w:val="ru-RU"/>
+        </w:rPr>
+        <w:t xml:space="preserve"> = 2, опять получаем функцию.</w:t>
+      </w:r>
+    </w:p>
+    <w:p>
+      <w:pPr>
+        <w:rPr>
+          <w:sz w:val="30"/>
+          <w:szCs w:val="30"/>
+          <w:lang w:val="ru-RU"/>
+        </w:rPr>
+      </w:pPr>
+    </w:p>
+    <w:p>
+      <w:pPr>
+        <w:rPr>
+          <w:sz w:val="30"/>
+          <w:szCs w:val="30"/>
+          <w:lang w:val="ru-RU"/>
+        </w:rPr>
+      </w:pPr>
+      <w:proofErr w:type="gramStart"/>
+      <w:r>
+        <w:rPr>
+          <w:sz w:val="30"/>
+          <w:szCs w:val="30"/>
+          <w:lang w:val="ru-RU"/>
+        </w:rPr>
+        <w:t>.</w:t>
+      </w:r>
+      <w:r>
+        <w:rPr>
+          <w:sz w:val="30"/>
+          <w:szCs w:val="30"/>
+          <w:lang w:val="en-US"/>
+        </w:rPr>
+        <w:t>apply</w:t>
+      </w:r>
+      <w:proofErr w:type="gramEnd"/>
+      <w:r>
+        <w:rPr>
+          <w:sz w:val="30"/>
+          <w:szCs w:val="30"/>
+          <w:lang w:val="ru-RU"/>
+        </w:rPr>
+        <w:t>(3) → подставляем третий аргумент, и на этом шаге вычисляется произведение.</w:t>
+      </w:r>
     </w:p>
     <w:sectPr>
       <w:pgSz w:w="11909" w:h="16834"/>
@@ -4473,7 +5620,6 @@
   <w:style w:type="character" w:default="1" w:styleId="a0">
     <w:name w:val="Default Paragraph Font"/>
     <w:uiPriority w:val="1"/>
-    <w:semiHidden/>
     <w:unhideWhenUsed/>
   </w:style>
   <w:style w:type="table" w:default="1" w:styleId="a1">

</xml_diff>